<commit_message>
modify some mistakes in 20170916 problems day2
</commit_message>
<xml_diff>
--- a/2017-09-16-NOIP simulation/day2/problems/Day2.docx
+++ b/2017-09-16-NOIP simulation/day2/problems/Day2.docx
@@ -314,7 +314,10 @@
         <w:pStyle w:val="BodyText"/>
       </w:pPr>
       <w:r>
-        <w:t xml:space="preserve"> 现在，风国大将军知道了敌军共有</w:t>
+        <w:t xml:space="preserve"> </w:t>
+      </w:r>
+      <w:r>
+        <w:t xml:space="preserve">现在，风国大将军知道了敌军共有</w:t>
       </w:r>
       <m:oMath>
         <m:r>
@@ -349,7 +352,7 @@
         </m:r>
       </m:oMath>
       <w:r>
-        <w:t xml:space="preserve">号城市是他们的首都。在这些城市之间，有一些单向道路，并且保证从首都可以到达其他所有城市。大将军获得很多情报，每条情报表示敌军会从首都向一些城市增兵，大将军希望知道，有多少个城市是所有增兵的必经之地。（敌军如果会派遣</w:t>
+        <w:t xml:space="preserve">号城市是他们的首都。在这些城市之间，有一些单向道路，并且保证从首都可以到达其他所有城市，且这些单向道路不能构成环（即不会出现从一个地方出发，走着走着又回到那个地方）。大将军获得很多情报，每条情报表示敌军会从首都向一些城市增兵，大将军希望知道，有多少个城市是所有增兵的必经之地。（敌军如果会派遣</w:t>
       </w:r>
       <m:oMath>
         <m:r>
@@ -1188,7 +1191,7 @@
         </m:r>
       </m:oMath>
       <w:r>
-        <w:t xml:space="preserve">（也可以不操作），则称</w:t>
+        <w:t xml:space="preserve">（可以进行多次操作，每次从两种操作中选择一个进行，也可以不操作），则称</w:t>
       </w:r>
       <m:oMath>
         <m:r>
@@ -1256,7 +1259,7 @@
         </w:numPr>
       </w:pPr>
       <w:r>
-        <w:t xml:space="preserve">夏荷给了冬雪两个由'A'和'B'字符串：</w:t>
+        <w:t xml:space="preserve">夏荷给了冬雪两个由'A'和'B'组成的字符串：</w:t>
       </w:r>
       <m:oMath>
         <m:r>
@@ -1885,10 +1888,7 @@
         <w:pStyle w:val="FirstParagraph"/>
       </w:pPr>
       <w:r>
-        <w:t xml:space="preserve"> </w:t>
-      </w:r>
-      <w:r>
-        <w:t xml:space="preserve">昆阳在给夏荷出题，题目是这样的：</w:t>
+        <w:t xml:space="preserve"> 昆阳在给夏荷出题，题目是这样的：</w:t>
       </w:r>
     </w:p>
     <w:p>
@@ -1896,9 +1896,6 @@
         <w:pStyle w:val="BlockText"/>
       </w:pPr>
       <w:r>
-        <w:t xml:space="preserve"> </w:t>
-      </w:r>
-      <w:r>
         <w:t xml:space="preserve">给你一棵包含</w:t>
       </w:r>
       <m:oMath>
@@ -1993,7 +1990,7 @@
       <w:pPr>
         <w:pStyle w:val="Heading4"/>
       </w:pPr>
-      <w:bookmarkStart w:id="36" w:name="header-n170"/>
+      <w:bookmarkStart w:id="36" w:name="header-n172"/>
       <w:bookmarkEnd w:id="36"/>
       <w:r>
         <w:t xml:space="preserve">输入格式</w:t>
@@ -2062,7 +2059,7 @@
       <w:pPr>
         <w:pStyle w:val="Heading4"/>
       </w:pPr>
-      <w:bookmarkStart w:id="37" w:name="header-n175"/>
+      <w:bookmarkStart w:id="37" w:name="header-n177"/>
       <w:bookmarkEnd w:id="37"/>
       <w:r>
         <w:t xml:space="preserve">输出格式</w:t>
@@ -2107,7 +2104,7 @@
       <w:pPr>
         <w:pStyle w:val="Heading4"/>
       </w:pPr>
-      <w:bookmarkStart w:id="38" w:name="header-n178"/>
+      <w:bookmarkStart w:id="38" w:name="header-n180"/>
       <w:bookmarkEnd w:id="38"/>
       <w:r>
         <w:t xml:space="preserve">样例</w:t>
@@ -2220,7 +2217,7 @@
         </m:r>
       </m:oMath>
       <w:r>
-        <w:t xml:space="preserve">，表示先到1号店，再到2号点，然后重复任意次1、 2（可以是0次），最后到达3.对于</w:t>
+        <w:t xml:space="preserve">，表示先到1号点，再到2号点，然后重复任意次1、 2（可以是0次），最后到达3.对于</w:t>
       </w:r>
       <m:oMath>
         <m:r>
@@ -2490,7 +2487,7 @@
       <w:pPr>
         <w:pStyle w:val="Heading4"/>
       </w:pPr>
-      <w:bookmarkStart w:id="39" w:name="header-n199"/>
+      <w:bookmarkStart w:id="39" w:name="header-n201"/>
       <w:bookmarkEnd w:id="39"/>
       <w:r>
         <w:t xml:space="preserve">数据范围</w:t>
@@ -2832,7 +2829,7 @@
     </w:lvl>
   </w:abstractNum>
   <w:abstractNum w:abstractNumId="990">
-    <w:nsid w:val="537d16ab"/>
+    <w:nsid w:val="150a82d6"/>
     <w:multiLevelType w:val="multilevel"/>
     <w:lvl w:ilvl="0">
       <w:numFmt w:val="bullet"/>
@@ -2913,7 +2910,7 @@
     </w:lvl>
   </w:abstractNum>
   <w:abstractNum w:abstractNumId="991">
-    <w:nsid w:val="da53cb65"/>
+    <w:nsid w:val="2bd8c1a3"/>
     <w:multiLevelType w:val="multilevel"/>
     <w:lvl w:ilvl="0">
       <w:numFmt w:val="bullet"/>

</xml_diff>